<commit_message>
Fixed #332 UserDoc doesn't work in template construct.
</commit_message>
<xml_diff>
--- a/tests/org.obeonetwork.m2doc.tests/resources/template/withLetMissingEndLet/withLetMissingEndLet-expected-validation.docx
+++ b/tests/org.obeonetwork.m2doc.tests/resources/template/withLetMissingEndLet/withLetMissingEndLet-expected-validation.docx
@@ -226,15 +226,15 @@
         <w:t>&lt;---</w:t>
       </w:r>
       <w:r>
-        <w:t xml:space="preserve">    </w:t>
-      </w:r>
-      <w:r>
         <w:rPr>
           <w:color w:val="0000FF"/>
           <w:sz w:val="32"/>
           <w:highlight w:val="lightGray"/>
         </w:rPr>
         <w:t>Did you forget the [ENDLET]?</w:t>
+      </w:r>
+      <w:r>
+        <w:t xml:space="preserve">    </w:t>
       </w:r>
       <w:r>
         <w:rPr>

</xml_diff>